<commit_message>
add note about test
</commit_message>
<xml_diff>
--- a/README.docx
+++ b/README.docx
@@ -1184,10 +1184,7 @@
         </w:numPr>
       </w:pPr>
       <w:r>
-        <w:t>test_send_message - Test if me</w:t>
-      </w:r>
-      <w:r>
-        <w:t>ssages can be sent and received</w:t>
+        <w:t>test_send_message - Test if messages can be sent and received</w:t>
       </w:r>
     </w:p>
     <w:p>
@@ -1199,10 +1196,7 @@
         </w:numPr>
       </w:pPr>
       <w:r>
-        <w:t>test_message_overflow_wait - Tests if programs that chose to wait until able to</w:t>
-      </w:r>
-      <w:r>
-        <w:t xml:space="preserve"> send a message behave properly</w:t>
+        <w:t>test_message_overflow_wait - Tests if programs that chose to wait until able to send a message behave properly</w:t>
       </w:r>
     </w:p>
     <w:p>
@@ -1226,10 +1220,7 @@
         </w:numPr>
       </w:pPr>
       <w:r>
-        <w:t>test_recieve_empty_mailbox - Tests get</w:t>
-      </w:r>
-      <w:r>
-        <w:t>ting message from empty mailbox</w:t>
+        <w:t>test_recieve_empty_mailbox - Tests getting message from empty mailbox</w:t>
       </w:r>
     </w:p>
     <w:p>
@@ -1255,297 +1246,279 @@
           <w:b/>
         </w:rPr>
         <w:t>mailbox_errror</w:t>
+      </w:r>
+      <w:r>
+        <w:rPr>
+          <w:b/>
+        </w:rPr>
+        <w:t>_test: Try to invoke all the possible ways to get an error</w:t>
+      </w:r>
+    </w:p>
+    <w:p>
+      <w:pPr>
+        <w:pStyle w:val="ListParagraph"/>
+        <w:numPr>
+          <w:ilvl w:val="0"/>
+          <w:numId w:val="10"/>
+        </w:numPr>
+      </w:pPr>
+      <w:r>
+        <w:t>c_supports_bitwise_and_right</w:t>
+      </w:r>
+      <w:r>
+        <w:t xml:space="preserve"> – Test if c supports bitwise left and right operations</w:t>
+      </w:r>
+    </w:p>
+    <w:p>
+      <w:pPr>
+        <w:pStyle w:val="ListParagraph"/>
+        <w:numPr>
+          <w:ilvl w:val="0"/>
+          <w:numId w:val="10"/>
+        </w:numPr>
+      </w:pPr>
+      <w:r>
+        <w:t>bad_process_id – Try sending message to invalid process id</w:t>
+      </w:r>
+    </w:p>
+    <w:p>
+      <w:pPr>
+        <w:pStyle w:val="ListParagraph"/>
+        <w:numPr>
+          <w:ilvl w:val="0"/>
+          <w:numId w:val="10"/>
+        </w:numPr>
+      </w:pPr>
+      <w:r>
+        <w:t>mailbox_full – Fill up mailbox, then send another message</w:t>
+      </w:r>
+      <w:r>
+        <w:t xml:space="preserve"> without blocking, fails if MAILBOX_FULL error not thrown</w:t>
+      </w:r>
+    </w:p>
+    <w:p>
+      <w:pPr>
+        <w:pStyle w:val="ListParagraph"/>
+        <w:numPr>
+          <w:ilvl w:val="0"/>
+          <w:numId w:val="10"/>
+        </w:numPr>
+      </w:pPr>
+      <w:r>
+        <w:t>mailbox_empty – Receive all messages in mailbox, then receive another without blocking, fails if MAILBOX_EMPTY error not thrown</w:t>
+      </w:r>
+    </w:p>
+    <w:p>
+      <w:pPr>
+        <w:pStyle w:val="ListParagraph"/>
+        <w:numPr>
+          <w:ilvl w:val="0"/>
+          <w:numId w:val="10"/>
+        </w:numPr>
+      </w:pPr>
+      <w:r>
+        <w:t>mailbox_exited – Try sending a message to a child process that has already exited, fails if MAILBOX_INVALID error not thrown</w:t>
+      </w:r>
+    </w:p>
+    <w:p>
+      <w:pPr>
+        <w:pStyle w:val="ListParagraph"/>
+        <w:numPr>
+          <w:ilvl w:val="0"/>
+          <w:numId w:val="10"/>
+        </w:numPr>
+      </w:pPr>
+      <w:r>
+        <w:t>mailbox_stopped</w:t>
+      </w:r>
+      <w:r>
+        <w:t xml:space="preserve"> – Try sending to and receiving from a stopped mailbox. Fails if MAILBOX_STOPPED errors are not thrown</w:t>
+      </w:r>
+    </w:p>
+    <w:p>
+      <w:pPr>
+        <w:pStyle w:val="ListParagraph"/>
+        <w:numPr>
+          <w:ilvl w:val="0"/>
+          <w:numId w:val="10"/>
+        </w:numPr>
+      </w:pPr>
+      <w:r>
+        <w:t>blocked_wait_then_stopped</w:t>
+      </w:r>
+      <w:r>
+        <w:t xml:space="preserve"> – Tests stopping in the middle of a blocked message send</w:t>
+      </w:r>
+    </w:p>
+    <w:p>
+      <w:pPr>
+        <w:pStyle w:val="ListParagraph"/>
+        <w:numPr>
+          <w:ilvl w:val="0"/>
+          <w:numId w:val="10"/>
+        </w:numPr>
+      </w:pPr>
+      <w:r>
+        <w:t>blocked_wait_rcv_then_stopped</w:t>
+      </w:r>
+      <w:r>
+        <w:t xml:space="preserve"> – Tests stopping in the middle of a blocked message recieve</w:t>
+      </w:r>
+    </w:p>
+    <w:p>
+      <w:pPr>
+        <w:pStyle w:val="ListParagraph"/>
+        <w:numPr>
+          <w:ilvl w:val="0"/>
+          <w:numId w:val="10"/>
+        </w:numPr>
+        <w:rPr>
+          <w:i/>
+        </w:rPr>
+      </w:pPr>
+      <w:r>
+        <w:t>msg_arg_error_invoke</w:t>
+      </w:r>
+      <w:r>
+        <w:t xml:space="preserve"> – </w:t>
+      </w:r>
+      <w:r>
+        <w:rPr>
+          <w:i/>
+        </w:rPr>
+        <w:t>IDK, khazy???</w:t>
+      </w:r>
+    </w:p>
+    <w:p>
+      <w:pPr>
+        <w:pStyle w:val="ListParagraph"/>
+        <w:numPr>
+          <w:ilvl w:val="0"/>
+          <w:numId w:val="10"/>
+        </w:numPr>
+        <w:rPr>
+          <w:i/>
+        </w:rPr>
+      </w:pPr>
+      <w:r>
+        <w:t>msg_len_errors</w:t>
+      </w:r>
+      <w:r>
+        <w:t xml:space="preserve"> – </w:t>
+      </w:r>
+      <w:r>
+        <w:rPr>
+          <w:i/>
+        </w:rPr>
+        <w:t>IDK, khazy???</w:t>
+      </w:r>
+    </w:p>
+    <w:p>
+      <w:pPr>
+        <w:pStyle w:val="ListParagraph"/>
+        <w:numPr>
+          <w:ilvl w:val="0"/>
+          <w:numId w:val="10"/>
+        </w:numPr>
+      </w:pPr>
+      <w:r>
+        <w:t>fifo_even_if_errors</w:t>
+      </w:r>
+      <w:r>
+        <w:t xml:space="preserve"> - </w:t>
+      </w:r>
+      <w:r>
+        <w:t xml:space="preserve">Tests that we are </w:t>
+      </w:r>
+      <w:r>
+        <w:t>receiving</w:t>
+      </w:r>
+      <w:r>
+        <w:t xml:space="preserve"> messages in first-in-first-out, even if there's an error while reading once.</w:t>
+      </w:r>
+    </w:p>
+    <w:p>
+      <w:pPr>
+        <w:pStyle w:val="ListParagraph"/>
+        <w:numPr>
+          <w:ilvl w:val="0"/>
+          <w:numId w:val="10"/>
+        </w:numPr>
+      </w:pPr>
+      <w:r>
+        <w:t>recieve_messages_even_after_stopped</w:t>
+      </w:r>
+      <w:r>
+        <w:t xml:space="preserve"> – Test receiving messages after a mailbox has been stopped</w:t>
+      </w:r>
+    </w:p>
+    <w:p>
+      <w:pPr>
+        <w:pStyle w:val="ListParagraph"/>
+        <w:numPr>
+          <w:ilvl w:val="0"/>
+          <w:numId w:val="10"/>
+        </w:numPr>
+      </w:pPr>
+      <w:r>
+        <w:t>closing_thread_does_not_stop_or_destroy_mailbox</w:t>
+      </w:r>
+      <w:r>
+        <w:t xml:space="preserve"> – Test to make sure that exiting a thread does not stop or destroy the mailbox</w:t>
+      </w:r>
+    </w:p>
+    <w:p>
+      <w:pPr>
+        <w:pStyle w:val="ListParagraph"/>
+        <w:numPr>
+          <w:ilvl w:val="0"/>
+          <w:numId w:val="10"/>
+        </w:numPr>
+      </w:pPr>
+      <w:r>
+        <w:t>rapid_fire_send_and_throw_an_exit_in_there</w:t>
+      </w:r>
+      <w:r>
+        <w:t xml:space="preserve"> - Hopefully this can invoke the Mailbox dereference race condition. This invokes the pointer dereference race condition every once in a while, not the best test...a better test would fork and rerun this several times. If this test fails, you get a kernel oops.</w:t>
+      </w:r>
+    </w:p>
+    <w:p>
+      <w:pPr>
+        <w:pStyle w:val="ListParagraph"/>
+        <w:numPr>
+          <w:ilvl w:val="0"/>
+          <w:numId w:val="10"/>
+        </w:numPr>
+      </w:pPr>
+      <w:r>
+        <w:t>rapid_fire_send_recieve_track_how_many_messages_we_get_eventaully</w:t>
+      </w:r>
+      <w:r>
+        <w:t xml:space="preserve"> - Stress test sending and </w:t>
+      </w:r>
+      <w:r>
+        <w:t>receiving</w:t>
+      </w:r>
+      <w:r>
+        <w:t xml:space="preserve"> messages, one way. Hypothetically, two way is the same thing, just need to create two threads in each process</w:t>
+      </w:r>
+    </w:p>
+    <w:p>
+      <w:pPr>
+        <w:pStyle w:val="ListParagraph"/>
+        <w:numPr>
+          <w:ilvl w:val="0"/>
+          <w:numId w:val="10"/>
+        </w:numPr>
+      </w:pPr>
+      <w:r>
+        <w:t>the_crazy_test_that_is_suggested_in_the_pdf_handout</w:t>
+      </w:r>
+      <w:r>
+        <w:t xml:space="preserve"> – stress test in the pdf. Made in like 20 minutes, doesn’t clean up threads properly, need to sigint once cpu usage drops to 0</w:t>
       </w:r>
       <w:bookmarkStart w:id="0" w:name="_GoBack"/>
       <w:bookmarkEnd w:id="0"/>
-      <w:r>
-        <w:rPr>
-          <w:b/>
-        </w:rPr>
-        <w:t>_test: Try to invoke all the possible ways to get an error</w:t>
-      </w:r>
-    </w:p>
-    <w:p>
-      <w:pPr>
-        <w:pStyle w:val="ListParagraph"/>
-        <w:numPr>
-          <w:ilvl w:val="0"/>
-          <w:numId w:val="10"/>
-        </w:numPr>
-      </w:pPr>
-      <w:r>
-        <w:t>c_supports_bitwise_and_right</w:t>
-      </w:r>
-      <w:r>
-        <w:t xml:space="preserve"> – Test if c supports bitwise left and right operations</w:t>
-      </w:r>
-    </w:p>
-    <w:p>
-      <w:pPr>
-        <w:pStyle w:val="ListParagraph"/>
-        <w:numPr>
-          <w:ilvl w:val="0"/>
-          <w:numId w:val="10"/>
-        </w:numPr>
-      </w:pPr>
-      <w:r>
-        <w:t>bad_process_id – Try sending message to invalid process id</w:t>
-      </w:r>
-    </w:p>
-    <w:p>
-      <w:pPr>
-        <w:pStyle w:val="ListParagraph"/>
-        <w:numPr>
-          <w:ilvl w:val="0"/>
-          <w:numId w:val="10"/>
-        </w:numPr>
-      </w:pPr>
-      <w:r>
-        <w:t>mailbox_full – Fill up mailbox, then send another message</w:t>
-      </w:r>
-      <w:r>
-        <w:t xml:space="preserve"> without blocking, fails if MAILBOX_FULL error not thrown</w:t>
-      </w:r>
-    </w:p>
-    <w:p>
-      <w:pPr>
-        <w:pStyle w:val="ListParagraph"/>
-        <w:numPr>
-          <w:ilvl w:val="0"/>
-          <w:numId w:val="10"/>
-        </w:numPr>
-      </w:pPr>
-      <w:r>
-        <w:t>mailbox_empty – Receive all messages in mailbox, then receive another without blocking, fails if MAILBOX_EMPTY error not thrown</w:t>
-      </w:r>
-    </w:p>
-    <w:p>
-      <w:pPr>
-        <w:pStyle w:val="ListParagraph"/>
-        <w:numPr>
-          <w:ilvl w:val="0"/>
-          <w:numId w:val="10"/>
-        </w:numPr>
-      </w:pPr>
-      <w:r>
-        <w:t>mailbox_exited – Try sending a message to a child process that has already exited, fails if MAILBOX_INVALID error not thrown</w:t>
-      </w:r>
-    </w:p>
-    <w:p>
-      <w:pPr>
-        <w:pStyle w:val="ListParagraph"/>
-        <w:numPr>
-          <w:ilvl w:val="0"/>
-          <w:numId w:val="10"/>
-        </w:numPr>
-      </w:pPr>
-      <w:r>
-        <w:t>mailbox_stopped</w:t>
-      </w:r>
-      <w:r>
-        <w:t xml:space="preserve"> – Try sending to and receiving from a stopped mailbox. Fails if MAILBOX_STOPPED errors are not thrown</w:t>
-      </w:r>
-    </w:p>
-    <w:p>
-      <w:pPr>
-        <w:pStyle w:val="ListParagraph"/>
-        <w:numPr>
-          <w:ilvl w:val="0"/>
-          <w:numId w:val="10"/>
-        </w:numPr>
-      </w:pPr>
-      <w:r>
-        <w:t>blocked_wait_then_stopped</w:t>
-      </w:r>
-      <w:r>
-        <w:t xml:space="preserve"> – Tests stopping in the middle of a blocked message send</w:t>
-      </w:r>
-    </w:p>
-    <w:p>
-      <w:pPr>
-        <w:pStyle w:val="ListParagraph"/>
-        <w:numPr>
-          <w:ilvl w:val="0"/>
-          <w:numId w:val="10"/>
-        </w:numPr>
-      </w:pPr>
-      <w:r>
-        <w:t>blocked_wait_rcv_then_stopped</w:t>
-      </w:r>
-      <w:r>
-        <w:t xml:space="preserve"> – Tests stopping in the middle of a blocked message recieve</w:t>
-      </w:r>
-    </w:p>
-    <w:p>
-      <w:pPr>
-        <w:pStyle w:val="ListParagraph"/>
-        <w:numPr>
-          <w:ilvl w:val="0"/>
-          <w:numId w:val="10"/>
-        </w:numPr>
-        <w:rPr>
-          <w:i/>
-        </w:rPr>
-      </w:pPr>
-      <w:r>
-        <w:t>msg_arg_error_invoke</w:t>
-      </w:r>
-      <w:r>
-        <w:t xml:space="preserve"> – </w:t>
-      </w:r>
-      <w:r>
-        <w:rPr>
-          <w:i/>
-        </w:rPr>
-        <w:t>IDK, khazy???</w:t>
-      </w:r>
-    </w:p>
-    <w:p>
-      <w:pPr>
-        <w:pStyle w:val="ListParagraph"/>
-        <w:numPr>
-          <w:ilvl w:val="0"/>
-          <w:numId w:val="10"/>
-        </w:numPr>
-        <w:rPr>
-          <w:i/>
-        </w:rPr>
-      </w:pPr>
-      <w:r>
-        <w:t>msg_len_errors</w:t>
-      </w:r>
-      <w:r>
-        <w:t xml:space="preserve"> – </w:t>
-      </w:r>
-      <w:r>
-        <w:rPr>
-          <w:i/>
-        </w:rPr>
-        <w:t>IDK, khazy???</w:t>
-      </w:r>
-    </w:p>
-    <w:p>
-      <w:pPr>
-        <w:pStyle w:val="ListParagraph"/>
-        <w:numPr>
-          <w:ilvl w:val="0"/>
-          <w:numId w:val="10"/>
-        </w:numPr>
-      </w:pPr>
-      <w:r>
-        <w:t>fifo_even_if_errors</w:t>
-      </w:r>
-      <w:r>
-        <w:t xml:space="preserve"> - </w:t>
-      </w:r>
-      <w:r>
-        <w:t xml:space="preserve">Tests that we are </w:t>
-      </w:r>
-      <w:r>
-        <w:t>receiving</w:t>
-      </w:r>
-      <w:r>
-        <w:t xml:space="preserve"> messages in first-in-first-out, even if there's an error while reading once.</w:t>
-      </w:r>
-    </w:p>
-    <w:p>
-      <w:pPr>
-        <w:pStyle w:val="ListParagraph"/>
-        <w:numPr>
-          <w:ilvl w:val="0"/>
-          <w:numId w:val="10"/>
-        </w:numPr>
-      </w:pPr>
-      <w:r>
-        <w:t>recieve_messages_even_after_stopped</w:t>
-      </w:r>
-      <w:r>
-        <w:t xml:space="preserve"> – Test receiving messages after a mailbox has been stopped</w:t>
-      </w:r>
-    </w:p>
-    <w:p>
-      <w:pPr>
-        <w:pStyle w:val="ListParagraph"/>
-        <w:numPr>
-          <w:ilvl w:val="0"/>
-          <w:numId w:val="10"/>
-        </w:numPr>
-      </w:pPr>
-      <w:r>
-        <w:t>closing_thread_does_not_stop_or_destroy_mailbox</w:t>
-      </w:r>
-      <w:r>
-        <w:t xml:space="preserve"> – Test to make sure that exiting a thread does not stop or destroy the mailbox</w:t>
-      </w:r>
-    </w:p>
-    <w:p>
-      <w:pPr>
-        <w:pStyle w:val="ListParagraph"/>
-        <w:numPr>
-          <w:ilvl w:val="0"/>
-          <w:numId w:val="10"/>
-        </w:numPr>
-      </w:pPr>
-      <w:r>
-        <w:t>rapid_fire_send_and_throw_an_exit_in_there</w:t>
-      </w:r>
-      <w:r>
-        <w:t xml:space="preserve"> - </w:t>
-      </w:r>
-      <w:r>
-        <w:t>Hopefully this can invoke the Mailbox dereference race condition</w:t>
-      </w:r>
-      <w:r>
-        <w:t xml:space="preserve">. </w:t>
-      </w:r>
-      <w:r>
-        <w:t>This invokes the pointer dereference race conditi</w:t>
-      </w:r>
-      <w:r>
-        <w:t>on every once in a while, not t</w:t>
-      </w:r>
-      <w:r>
-        <w:t>he best test...a better test would fo</w:t>
-      </w:r>
-      <w:r>
-        <w:t xml:space="preserve">rk and rerun this several times. </w:t>
-      </w:r>
-      <w:r>
-        <w:t>If this test fails, you get a kernel oops</w:t>
-      </w:r>
-      <w:r>
-        <w:t>.</w:t>
-      </w:r>
-    </w:p>
-    <w:p>
-      <w:pPr>
-        <w:pStyle w:val="ListParagraph"/>
-        <w:numPr>
-          <w:ilvl w:val="0"/>
-          <w:numId w:val="10"/>
-        </w:numPr>
-      </w:pPr>
-      <w:r>
-        <w:t>rapid_fire_send_recieve_track_how_many_messages_we_get_eventaully</w:t>
-      </w:r>
-      <w:r>
-        <w:t xml:space="preserve"> - </w:t>
-      </w:r>
-      <w:r>
-        <w:t xml:space="preserve">Stress test sending and </w:t>
-      </w:r>
-      <w:r>
-        <w:t>receiving</w:t>
-      </w:r>
-      <w:r>
-        <w:t xml:space="preserve"> messages, one way</w:t>
-      </w:r>
-      <w:r>
-        <w:t>. H</w:t>
-      </w:r>
-      <w:r>
-        <w:t>ypothetically, two way is the same thing, just need to create two threads in each process</w:t>
-      </w:r>
     </w:p>
     <w:p>
       <w:r>
@@ -1559,6 +1532,7 @@
     </w:p>
     <w:p>
       <w:r>
+        <w:lastRenderedPageBreak/>
         <w:t>./</w:t>
       </w:r>
       <w:r>

</xml_diff>